<commit_message>
... state save ...
</commit_message>
<xml_diff>
--- a/High-level-architektura/OO navrh.docx
+++ b/High-level-architektura/OO navrh.docx
@@ -10,14 +10,13 @@
       </w:pPr>
       <w:r>
         <w:rPr>
-          <w:noProof/>
           <w:lang w:val="cs-CZ"/>
         </w:rPr>
         <w:drawing>
-          <wp:inline distT="0" distB="0" distL="0" distR="0" wp14:anchorId="59F380CC" wp14:editId="62754358">
-            <wp:extent cx="5972810" cy="2753995"/>
-            <wp:effectExtent l="0" t="0" r="8890" b="8255"/>
-            <wp:docPr id="2" name="Picture 2" descr="Diagram&#10;&#10;Description automatically generated"/>
+          <wp:inline distT="0" distB="0" distL="0" distR="0" wp14:anchorId="20D182DD" wp14:editId="695F5359">
+            <wp:extent cx="5972810" cy="3341370"/>
+            <wp:effectExtent l="0" t="0" r="8890" b="0"/>
+            <wp:docPr id="6" name="Picture 6" descr="Diagram&#10;&#10;Description automatically generated"/>
             <wp:cNvGraphicFramePr>
               <a:graphicFrameLocks xmlns:a="http://schemas.openxmlformats.org/drawingml/2006/main" noChangeAspect="1"/>
             </wp:cNvGraphicFramePr>
@@ -25,17 +24,11 @@
               <a:graphicData uri="http://schemas.openxmlformats.org/drawingml/2006/picture">
                 <pic:pic xmlns:pic="http://schemas.openxmlformats.org/drawingml/2006/picture">
                   <pic:nvPicPr>
-                    <pic:cNvPr id="2" name="Picture 2" descr="Diagram&#10;&#10;Description automatically generated"/>
+                    <pic:cNvPr id="6" name="Picture 6" descr="Diagram&#10;&#10;Description automatically generated"/>
                     <pic:cNvPicPr/>
                   </pic:nvPicPr>
                   <pic:blipFill>
-                    <a:blip r:embed="rId5">
-                      <a:extLst>
-                        <a:ext uri="{28A0092B-C50C-407E-A947-70E740481C1C}">
-                          <a14:useLocalDpi xmlns:a14="http://schemas.microsoft.com/office/drawing/2010/main" val="0"/>
-                        </a:ext>
-                      </a:extLst>
-                    </a:blip>
+                    <a:blip r:embed="rId5"/>
                     <a:stretch>
                       <a:fillRect/>
                     </a:stretch>
@@ -43,7 +36,7 @@
                   <pic:spPr>
                     <a:xfrm>
                       <a:off x="0" y="0"/>
-                      <a:ext cx="5972810" cy="2753995"/>
+                      <a:ext cx="5972810" cy="3341370"/>
                     </a:xfrm>
                     <a:prstGeom prst="rect">
                       <a:avLst/>
@@ -275,6 +268,10 @@
     </w:p>
     <w:p>
       <w:r>
+        <w:rPr>
+          <w:noProof/>
+        </w:rPr>
+        <w:lastRenderedPageBreak/>
         <w:drawing>
           <wp:inline distT="0" distB="0" distL="0" distR="0" wp14:anchorId="059F11B7" wp14:editId="42775832">
             <wp:extent cx="4006048" cy="1338978"/>
@@ -314,7 +311,9 @@
     </w:p>
     <w:p>
       <w:r>
-        <w:lastRenderedPageBreak/>
+        <w:rPr>
+          <w:noProof/>
+        </w:rPr>
         <w:drawing>
           <wp:inline distT="0" distB="0" distL="0" distR="0" wp14:anchorId="26762D5B" wp14:editId="1EB6B0BC">
             <wp:extent cx="5568189" cy="1006955"/>
@@ -354,6 +353,9 @@
     </w:p>
     <w:p>
       <w:r>
+        <w:rPr>
+          <w:noProof/>
+        </w:rPr>
         <w:drawing>
           <wp:inline distT="0" distB="0" distL="0" distR="0" wp14:anchorId="7F025D85" wp14:editId="1D5D53B4">
             <wp:extent cx="5972810" cy="560070"/>

</xml_diff>